<commit_message>
listed out some questions for MA housing court
</commit_message>
<xml_diff>
--- a/research/institutional_context/notes/MA_court_system.docx
+++ b/research/institutional_context/notes/MA_court_system.docx
@@ -60,6 +60,20 @@
       <w:r>
         <w:t xml:space="preserve"> Central, Eastern, Metro South, Northeast, Southeast, and Western</w:t>
       </w:r>
+      <w:r>
+        <w:t xml:space="preserve"> (</w:t>
+      </w:r>
+      <w:hyperlink r:id="rId5" w:history="1">
+        <w:r>
+          <w:rPr>
+            <w:rStyle w:val="Hyperlink"/>
+          </w:rPr>
+          <w:t>https://www.mass.gov/orgs/housing-court</w:t>
+        </w:r>
+      </w:hyperlink>
+      <w:r>
+        <w:t>)</w:t>
+      </w:r>
     </w:p>
     <w:p>
       <w:pPr>
@@ -68,6 +82,122 @@
           <w:ilvl w:val="1"/>
           <w:numId w:val="1"/>
         </w:numPr>
+      </w:pPr>
+      <w:r>
+        <w:t>Questions:</w:t>
+      </w:r>
+    </w:p>
+    <w:p>
+      <w:pPr>
+        <w:pStyle w:val="ListParagraph"/>
+        <w:numPr>
+          <w:ilvl w:val="2"/>
+          <w:numId w:val="1"/>
+        </w:numPr>
+      </w:pPr>
+      <w:r>
+        <w:t>When a case is filed, what determines what division it is assigned to?</w:t>
+      </w:r>
+    </w:p>
+    <w:p>
+      <w:pPr>
+        <w:pStyle w:val="ListParagraph"/>
+        <w:numPr>
+          <w:ilvl w:val="2"/>
+          <w:numId w:val="1"/>
+        </w:numPr>
+      </w:pPr>
+      <w:r>
+        <w:t>After a case is assigned to a division, what determines what session within the division it is assigned to?</w:t>
+      </w:r>
+    </w:p>
+    <w:p>
+      <w:pPr>
+        <w:pStyle w:val="ListParagraph"/>
+        <w:numPr>
+          <w:ilvl w:val="2"/>
+          <w:numId w:val="1"/>
+        </w:numPr>
+      </w:pPr>
+      <w:r>
+        <w:t>What exactly is a “session” within a division?</w:t>
+      </w:r>
+    </w:p>
+    <w:p>
+      <w:pPr>
+        <w:pStyle w:val="ListParagraph"/>
+        <w:numPr>
+          <w:ilvl w:val="2"/>
+          <w:numId w:val="1"/>
+        </w:numPr>
+      </w:pPr>
+      <w:r>
+        <w:t>How are judges assigned to divisions?</w:t>
+      </w:r>
+    </w:p>
+    <w:p>
+      <w:pPr>
+        <w:pStyle w:val="ListParagraph"/>
+        <w:numPr>
+          <w:ilvl w:val="2"/>
+          <w:numId w:val="1"/>
+        </w:numPr>
+      </w:pPr>
+      <w:r>
+        <w:t>Is each judge associated with a single division?</w:t>
+      </w:r>
+    </w:p>
+    <w:p>
+      <w:pPr>
+        <w:pStyle w:val="ListParagraph"/>
+        <w:numPr>
+          <w:ilvl w:val="2"/>
+          <w:numId w:val="1"/>
+        </w:numPr>
+      </w:pPr>
+      <w:r>
+        <w:t>How are judges assigned to sessions?</w:t>
+      </w:r>
+    </w:p>
+    <w:p>
+      <w:pPr>
+        <w:pStyle w:val="ListParagraph"/>
+        <w:numPr>
+          <w:ilvl w:val="2"/>
+          <w:numId w:val="1"/>
+        </w:numPr>
+      </w:pPr>
+      <w:r>
+        <w:t>Is each judge associated with a single session?</w:t>
+      </w:r>
+    </w:p>
+    <w:p>
+      <w:pPr>
+        <w:pStyle w:val="ListParagraph"/>
+        <w:numPr>
+          <w:ilvl w:val="2"/>
+          <w:numId w:val="1"/>
+        </w:numPr>
+      </w:pPr>
+      <w:r>
+        <w:t>Why are new judges sometimes assigned to cases?</w:t>
+      </w:r>
+    </w:p>
+    <w:p>
+      <w:pPr>
+        <w:pStyle w:val="ListParagraph"/>
+        <w:numPr>
+          <w:ilvl w:val="2"/>
+          <w:numId w:val="1"/>
+        </w:numPr>
+      </w:pPr>
+      <w:r>
+        <w:t>Under what circumstances and with what methodology are new judges assigned to cases?</w:t>
+      </w:r>
+    </w:p>
+    <w:p>
+      <w:pPr>
+        <w:ind w:left="1440"/>
       </w:pPr>
     </w:p>
     <w:sectPr>
@@ -107,7 +237,7 @@
         <w:ind w:left="1440" w:hanging="360"/>
       </w:pPr>
     </w:lvl>
-    <w:lvl w:ilvl="2" w:tplc="0409001B" w:tentative="1">
+    <w:lvl w:ilvl="2" w:tplc="0409001B">
       <w:start w:val="1"/>
       <w:numFmt w:val="lowerRoman"/>
       <w:lvlText w:val="%3."/>
@@ -116,7 +246,7 @@
         <w:ind w:left="2160" w:hanging="180"/>
       </w:pPr>
     </w:lvl>
-    <w:lvl w:ilvl="3" w:tplc="0409000F" w:tentative="1">
+    <w:lvl w:ilvl="3" w:tplc="0409000F">
       <w:start w:val="1"/>
       <w:numFmt w:val="decimal"/>
       <w:lvlText w:val="%4."/>
@@ -610,6 +740,29 @@
       <w:contextualSpacing/>
     </w:pPr>
   </w:style>
+  <w:style w:type="character" w:styleId="Hyperlink">
+    <w:name w:val="Hyperlink"/>
+    <w:basedOn w:val="DefaultParagraphFont"/>
+    <w:uiPriority w:val="99"/>
+    <w:unhideWhenUsed/>
+    <w:rsid w:val="00550080"/>
+    <w:rPr>
+      <w:color w:val="0563C1" w:themeColor="hyperlink"/>
+      <w:u w:val="single"/>
+    </w:rPr>
+  </w:style>
+  <w:style w:type="character" w:styleId="UnresolvedMention">
+    <w:name w:val="Unresolved Mention"/>
+    <w:basedOn w:val="DefaultParagraphFont"/>
+    <w:uiPriority w:val="99"/>
+    <w:semiHidden/>
+    <w:unhideWhenUsed/>
+    <w:rsid w:val="00550080"/>
+    <w:rPr>
+      <w:color w:val="605E5C"/>
+      <w:shd w:val="clear" w:color="auto" w:fill="E1DFDD"/>
+    </w:rPr>
+  </w:style>
 </w:styles>
 </file>
 

</xml_diff>

<commit_message>
Wrote script to clean property values
</commit_message>
<xml_diff>
--- a/research/institutional_context/notes/MA_court_system.docx
+++ b/research/institutional_context/notes/MA_court_system.docx
@@ -68,7 +68,19 @@
           <w:rPr>
             <w:rStyle w:val="Hyperlink"/>
           </w:rPr>
-          <w:t>https://www.mass.gov/orgs/housing-court</w:t>
+          <w:t>https://</w:t>
+        </w:r>
+        <w:r>
+          <w:rPr>
+            <w:rStyle w:val="Hyperlink"/>
+          </w:rPr>
+          <w:t>w</w:t>
+        </w:r>
+        <w:r>
+          <w:rPr>
+            <w:rStyle w:val="Hyperlink"/>
+          </w:rPr>
+          <w:t>ww.mass.gov/orgs/housing-court</w:t>
         </w:r>
       </w:hyperlink>
       <w:r>
@@ -103,6 +115,18 @@
       <w:pPr>
         <w:pStyle w:val="ListParagraph"/>
         <w:numPr>
+          <w:ilvl w:val="3"/>
+          <w:numId w:val="1"/>
+        </w:numPr>
+      </w:pPr>
+      <w:r>
+        <w:t>Landlord</w:t>
+      </w:r>
+    </w:p>
+    <w:p>
+      <w:pPr>
+        <w:pStyle w:val="ListParagraph"/>
+        <w:numPr>
           <w:ilvl w:val="2"/>
           <w:numId w:val="1"/>
         </w:numPr>
@@ -115,6 +139,53 @@
       <w:pPr>
         <w:pStyle w:val="ListParagraph"/>
         <w:numPr>
+          <w:ilvl w:val="3"/>
+          <w:numId w:val="1"/>
+        </w:numPr>
+      </w:pPr>
+      <w:r>
+        <w:t xml:space="preserve">In-person trials: </w:t>
+      </w:r>
+      <w:r>
+        <w:t>Based on the county</w:t>
+      </w:r>
+    </w:p>
+    <w:p>
+      <w:pPr>
+        <w:pStyle w:val="ListParagraph"/>
+        <w:numPr>
+          <w:ilvl w:val="4"/>
+          <w:numId w:val="1"/>
+        </w:numPr>
+      </w:pPr>
+      <w:r>
+        <w:t>Plymouth -&gt; Brockton session</w:t>
+      </w:r>
+    </w:p>
+    <w:p>
+      <w:pPr>
+        <w:pStyle w:val="ListParagraph"/>
+        <w:numPr>
+          <w:ilvl w:val="4"/>
+          <w:numId w:val="1"/>
+        </w:numPr>
+      </w:pPr>
+      <w:r>
+        <w:t xml:space="preserve">Norfolk -&gt; </w:t>
+      </w:r>
+      <w:proofErr w:type="spellStart"/>
+      <w:r>
+        <w:t>Cnaton</w:t>
+      </w:r>
+      <w:proofErr w:type="spellEnd"/>
+      <w:r>
+        <w:t xml:space="preserve"> </w:t>
+      </w:r>
+    </w:p>
+    <w:p>
+      <w:pPr>
+        <w:pStyle w:val="ListParagraph"/>
+        <w:numPr>
           <w:ilvl w:val="2"/>
           <w:numId w:val="1"/>
         </w:numPr>
@@ -193,6 +264,81 @@
       </w:pPr>
       <w:r>
         <w:t>Under what circumstances and with what methodology are new judges assigned to cases?</w:t>
+      </w:r>
+    </w:p>
+    <w:p>
+      <w:pPr>
+        <w:pStyle w:val="ListParagraph"/>
+        <w:numPr>
+          <w:ilvl w:val="1"/>
+          <w:numId w:val="1"/>
+        </w:numPr>
+      </w:pPr>
+      <w:r>
+        <w:t xml:space="preserve">Judge </w:t>
+      </w:r>
+      <w:proofErr w:type="spellStart"/>
+      <w:r>
+        <w:t>assignmet</w:t>
+      </w:r>
+      <w:proofErr w:type="spellEnd"/>
+    </w:p>
+    <w:p>
+      <w:pPr>
+        <w:pStyle w:val="ListParagraph"/>
+        <w:numPr>
+          <w:ilvl w:val="2"/>
+          <w:numId w:val="1"/>
+        </w:numPr>
+      </w:pPr>
+      <w:r>
+        <w:t>Speak to clerk:</w:t>
+      </w:r>
+    </w:p>
+    <w:p>
+      <w:pPr>
+        <w:pStyle w:val="ListParagraph"/>
+        <w:numPr>
+          <w:ilvl w:val="3"/>
+          <w:numId w:val="1"/>
+        </w:numPr>
+      </w:pPr>
+      <w:r>
+        <w:t xml:space="preserve">Attention clerk magistrate, assistant </w:t>
+      </w:r>
+      <w:proofErr w:type="spellStart"/>
+      <w:r>
+        <w:t>clerk</w:t>
+      </w:r>
+    </w:p>
+    <w:proofErr w:type="spellEnd"/>
+    <w:p>
+      <w:pPr>
+        <w:pStyle w:val="ListParagraph"/>
+        <w:numPr>
+          <w:ilvl w:val="4"/>
+          <w:numId w:val="1"/>
+        </w:numPr>
+      </w:pPr>
+      <w:hyperlink r:id="rId6" w:history="1">
+        <w:r>
+          <w:rPr>
+            <w:rStyle w:val="Hyperlink"/>
+          </w:rPr>
+          <w:t>metrosouthhousingcourt@jud.state.ma.us</w:t>
+        </w:r>
+      </w:hyperlink>
+    </w:p>
+    <w:p>
+      <w:pPr>
+        <w:pStyle w:val="ListParagraph"/>
+        <w:numPr>
+          <w:ilvl w:val="2"/>
+          <w:numId w:val="1"/>
+        </w:numPr>
+      </w:pPr>
+      <w:r>
+        <w:t>Judges stay at ONE SESSSION the entire day</w:t>
       </w:r>
     </w:p>
     <w:p>
@@ -255,7 +401,7 @@
         <w:ind w:left="2880" w:hanging="360"/>
       </w:pPr>
     </w:lvl>
-    <w:lvl w:ilvl="4" w:tplc="04090019" w:tentative="1">
+    <w:lvl w:ilvl="4" w:tplc="04090019">
       <w:start w:val="1"/>
       <w:numFmt w:val="lowerLetter"/>
       <w:lvlText w:val="%5."/>
@@ -763,6 +909,18 @@
       <w:shd w:val="clear" w:color="auto" w:fill="E1DFDD"/>
     </w:rPr>
   </w:style>
+  <w:style w:type="character" w:styleId="FollowedHyperlink">
+    <w:name w:val="FollowedHyperlink"/>
+    <w:basedOn w:val="DefaultParagraphFont"/>
+    <w:uiPriority w:val="99"/>
+    <w:semiHidden/>
+    <w:unhideWhenUsed/>
+    <w:rsid w:val="00367312"/>
+    <w:rPr>
+      <w:color w:val="954F72" w:themeColor="followedHyperlink"/>
+      <w:u w:val="single"/>
+    </w:rPr>
+  </w:style>
 </w:styles>
 </file>
 

</xml_diff>